<commit_message>
Added info regarding Food Fight beta, updated resume
</commit_message>
<xml_diff>
--- a/Heckman Resume.docx
+++ b/Heckman Resume.docx
@@ -45,7 +45,7 @@
         <w:rPr>
           <w:rFonts w:cstheme="minorHAnsi"/>
         </w:rPr>
-        <w:t>Cleveland, OH 44106</w:t>
+        <w:t>Cleveland, OH 44121</w:t>
       </w:r>
     </w:p>
     <w:p>
@@ -1877,212 +1877,212 @@
           <w:sz w:val="21"/>
           <w:szCs w:val="21"/>
         </w:rPr>
-        <w:t xml:space="preserve">IMPROVment – CWRU’s premiere short form improv comedy troupe – Active </w:t>
+        <w:t>IMPROVment – CWRU’s premiere short form improv comedy troupe – Active Member</w:t>
+      </w:r>
+    </w:p>
+    <w:p>
+      <w:pPr>
+        <w:contextualSpacing/>
+        <w:rPr>
+          <w:rFonts w:asciiTheme="majorHAnsi" w:hAnsiTheme="majorHAnsi" w:cstheme="minorHAnsi"/>
+          <w:sz w:val="21"/>
+          <w:szCs w:val="21"/>
+        </w:rPr>
+      </w:pPr>
+    </w:p>
+    <w:p>
+      <w:pPr>
+        <w:ind w:left="2160" w:hanging="2160"/>
+        <w:contextualSpacing/>
+        <w:rPr>
+          <w:rFonts w:asciiTheme="majorHAnsi" w:hAnsiTheme="majorHAnsi" w:cstheme="minorHAnsi"/>
+          <w:sz w:val="21"/>
+          <w:szCs w:val="21"/>
+        </w:rPr>
+      </w:pPr>
+      <w:r>
+        <w:rPr>
+          <w:rFonts w:cstheme="minorHAnsi"/>
+          <w:b/>
+          <w:sz w:val="21"/>
+          <w:szCs w:val="21"/>
+        </w:rPr>
+        <w:t>PROJECTS</w:t>
+      </w:r>
+      <w:r>
+        <w:rPr>
+          <w:rFonts w:cstheme="minorHAnsi"/>
+          <w:b/>
+          <w:sz w:val="21"/>
+          <w:szCs w:val="21"/>
+        </w:rPr>
+        <w:tab/>
+      </w:r>
+      <w:r>
+        <w:rPr>
+          <w:rFonts w:asciiTheme="majorHAnsi" w:hAnsiTheme="majorHAnsi" w:cstheme="minorHAnsi"/>
+          <w:sz w:val="21"/>
+          <w:szCs w:val="21"/>
+        </w:rPr>
+        <w:t xml:space="preserve">Currently working on a Pokemon-based freeware game with a small group. </w:t>
+      </w:r>
+      <w:r>
+        <w:rPr>
+          <w:rFonts w:asciiTheme="majorHAnsi" w:hAnsiTheme="majorHAnsi" w:cstheme="minorHAnsi"/>
+          <w:sz w:val="21"/>
+          <w:szCs w:val="21"/>
+        </w:rPr>
+        <w:t xml:space="preserve">In charge of mapping, scripting, and story. </w:t>
+      </w:r>
+    </w:p>
+    <w:p>
+      <w:pPr>
+        <w:ind w:left="2160" w:hanging="2160"/>
+        <w:contextualSpacing/>
+        <w:rPr>
+          <w:rFonts w:asciiTheme="majorHAnsi" w:hAnsiTheme="majorHAnsi" w:cstheme="minorHAnsi"/>
+          <w:sz w:val="21"/>
+          <w:szCs w:val="21"/>
+        </w:rPr>
+      </w:pPr>
+      <w:r>
+        <w:rPr>
+          <w:rFonts w:cstheme="minorHAnsi"/>
+          <w:b/>
+          <w:sz w:val="21"/>
+          <w:szCs w:val="21"/>
+        </w:rPr>
+        <w:tab/>
+      </w:r>
+      <w:r>
+        <w:rPr>
+          <w:rFonts w:asciiTheme="majorHAnsi" w:hAnsiTheme="majorHAnsi" w:cstheme="minorHAnsi"/>
+          <w:sz w:val="21"/>
+          <w:szCs w:val="21"/>
+        </w:rPr>
+        <w:t xml:space="preserve">Also </w:t>
+      </w:r>
+      <w:r>
+        <w:rPr>
+          <w:rFonts w:asciiTheme="majorHAnsi" w:hAnsiTheme="majorHAnsi" w:cstheme="minorHAnsi"/>
+          <w:sz w:val="21"/>
+          <w:szCs w:val="21"/>
+        </w:rPr>
+        <w:t>developing</w:t>
+      </w:r>
+      <w:r>
+        <w:rPr>
+          <w:rFonts w:asciiTheme="majorHAnsi" w:hAnsiTheme="majorHAnsi" w:cstheme="minorHAnsi"/>
+          <w:sz w:val="21"/>
+          <w:szCs w:val="21"/>
+        </w:rPr>
+        <w:t xml:space="preserve"> a polyhedral simulation app for the Windows Phone environment</w:t>
+      </w:r>
+      <w:r>
+        <w:rPr>
+          <w:rFonts w:asciiTheme="majorHAnsi" w:hAnsiTheme="majorHAnsi" w:cstheme="minorHAnsi"/>
+          <w:sz w:val="21"/>
+          <w:szCs w:val="21"/>
+        </w:rPr>
+        <w:t>.</w:t>
+      </w:r>
+    </w:p>
+    <w:p>
+      <w:pPr>
+        <w:ind w:left="2160" w:hanging="2160"/>
+        <w:contextualSpacing/>
+        <w:rPr>
+          <w:rFonts w:asciiTheme="majorHAnsi" w:hAnsiTheme="majorHAnsi" w:cstheme="minorHAnsi"/>
+          <w:sz w:val="21"/>
+          <w:szCs w:val="21"/>
+        </w:rPr>
+      </w:pPr>
+      <w:r>
+        <w:rPr>
+          <w:rFonts w:asciiTheme="majorHAnsi" w:hAnsiTheme="majorHAnsi" w:cstheme="minorHAnsi"/>
+          <w:sz w:val="21"/>
+          <w:szCs w:val="21"/>
+        </w:rPr>
+        <w:tab/>
+      </w:r>
+      <w:r>
+        <w:rPr>
+          <w:rFonts w:asciiTheme="majorHAnsi" w:hAnsiTheme="majorHAnsi" w:cstheme="minorHAnsi"/>
+          <w:sz w:val="21"/>
+          <w:szCs w:val="21"/>
+        </w:rPr>
+        <w:t>Refining and e</w:t>
+      </w:r>
+      <w:r>
+        <w:rPr>
+          <w:rFonts w:asciiTheme="majorHAnsi" w:hAnsiTheme="majorHAnsi" w:cstheme="minorHAnsi"/>
+          <w:sz w:val="21"/>
+          <w:szCs w:val="21"/>
+        </w:rPr>
+        <w:t>xtending game design projects f</w:t>
+      </w:r>
+      <w:r>
+        <w:rPr>
+          <w:rFonts w:asciiTheme="majorHAnsi" w:hAnsiTheme="majorHAnsi" w:cstheme="minorHAnsi"/>
+          <w:sz w:val="21"/>
+          <w:szCs w:val="21"/>
+        </w:rPr>
+        <w:t>r</w:t>
+      </w:r>
+      <w:r>
+        <w:rPr>
+          <w:rFonts w:asciiTheme="majorHAnsi" w:hAnsiTheme="majorHAnsi" w:cstheme="minorHAnsi"/>
+          <w:sz w:val="21"/>
+          <w:szCs w:val="21"/>
+        </w:rPr>
+        <w:t>o</w:t>
+      </w:r>
+      <w:r>
+        <w:rPr>
+          <w:rFonts w:asciiTheme="majorHAnsi" w:hAnsiTheme="majorHAnsi" w:cstheme="minorHAnsi"/>
+          <w:sz w:val="21"/>
+          <w:szCs w:val="21"/>
+        </w:rPr>
+        <w:t>m classes</w:t>
+      </w:r>
+    </w:p>
+    <w:p>
+      <w:pPr>
+        <w:ind w:left="2160" w:hanging="2160"/>
+        <w:contextualSpacing/>
+        <w:rPr>
+          <w:rFonts w:asciiTheme="majorHAnsi" w:hAnsiTheme="majorHAnsi" w:cstheme="minorHAnsi"/>
+          <w:sz w:val="21"/>
+          <w:szCs w:val="21"/>
+        </w:rPr>
+      </w:pPr>
+      <w:r>
+        <w:rPr>
+          <w:rFonts w:asciiTheme="majorHAnsi" w:hAnsiTheme="majorHAnsi" w:cstheme="minorHAnsi"/>
+          <w:sz w:val="21"/>
+          <w:szCs w:val="21"/>
+        </w:rPr>
+        <w:tab/>
+      </w:r>
+      <w:r>
+        <w:rPr>
+          <w:rFonts w:asciiTheme="majorHAnsi" w:hAnsiTheme="majorHAnsi" w:cstheme="minorHAnsi"/>
+          <w:sz w:val="21"/>
+          <w:szCs w:val="21"/>
+        </w:rPr>
+        <w:tab/>
+        <w:t>-Notably “Food Fight” and “Purgatory”</w:t>
+      </w:r>
+      <w:r>
+        <w:rPr>
+          <w:rFonts w:asciiTheme="majorHAnsi" w:hAnsiTheme="majorHAnsi" w:cstheme="minorHAnsi"/>
+          <w:sz w:val="21"/>
+          <w:szCs w:val="21"/>
+        </w:rPr>
+        <w:t xml:space="preserve"> as seen on GitHub</w:t>
       </w:r>
       <w:bookmarkStart w:id="0" w:name="_GoBack"/>
       <w:bookmarkEnd w:id="0"/>
-      <w:r>
-        <w:rPr>
-          <w:rFonts w:asciiTheme="majorHAnsi" w:hAnsiTheme="majorHAnsi" w:cstheme="minorHAnsi"/>
-          <w:sz w:val="21"/>
-          <w:szCs w:val="21"/>
-        </w:rPr>
-        <w:t>Member</w:t>
-      </w:r>
-    </w:p>
-    <w:p>
-      <w:pPr>
-        <w:contextualSpacing/>
-        <w:rPr>
-          <w:rFonts w:asciiTheme="majorHAnsi" w:hAnsiTheme="majorHAnsi" w:cstheme="minorHAnsi"/>
-          <w:sz w:val="21"/>
-          <w:szCs w:val="21"/>
-        </w:rPr>
-      </w:pPr>
-    </w:p>
-    <w:p>
-      <w:pPr>
-        <w:ind w:left="2160" w:hanging="2160"/>
-        <w:contextualSpacing/>
-        <w:rPr>
-          <w:rFonts w:asciiTheme="majorHAnsi" w:hAnsiTheme="majorHAnsi" w:cstheme="minorHAnsi"/>
-          <w:sz w:val="21"/>
-          <w:szCs w:val="21"/>
-        </w:rPr>
-      </w:pPr>
-      <w:r>
-        <w:rPr>
-          <w:rFonts w:cstheme="minorHAnsi"/>
-          <w:b/>
-          <w:sz w:val="21"/>
-          <w:szCs w:val="21"/>
-        </w:rPr>
-        <w:t>PROJECTS</w:t>
-      </w:r>
-      <w:r>
-        <w:rPr>
-          <w:rFonts w:cstheme="minorHAnsi"/>
-          <w:b/>
-          <w:sz w:val="21"/>
-          <w:szCs w:val="21"/>
-        </w:rPr>
-        <w:tab/>
-      </w:r>
-      <w:r>
-        <w:rPr>
-          <w:rFonts w:asciiTheme="majorHAnsi" w:hAnsiTheme="majorHAnsi" w:cstheme="minorHAnsi"/>
-          <w:sz w:val="21"/>
-          <w:szCs w:val="21"/>
-        </w:rPr>
-        <w:t xml:space="preserve">Currently working on a Pokemon-based freeware game with a small group. </w:t>
-      </w:r>
-      <w:r>
-        <w:rPr>
-          <w:rFonts w:asciiTheme="majorHAnsi" w:hAnsiTheme="majorHAnsi" w:cstheme="minorHAnsi"/>
-          <w:sz w:val="21"/>
-          <w:szCs w:val="21"/>
-        </w:rPr>
-        <w:t xml:space="preserve">In charge of mapping, scripting, and story. </w:t>
-      </w:r>
-    </w:p>
-    <w:p>
-      <w:pPr>
-        <w:ind w:left="2160" w:hanging="2160"/>
-        <w:contextualSpacing/>
-        <w:rPr>
-          <w:rFonts w:asciiTheme="majorHAnsi" w:hAnsiTheme="majorHAnsi" w:cstheme="minorHAnsi"/>
-          <w:sz w:val="21"/>
-          <w:szCs w:val="21"/>
-        </w:rPr>
-      </w:pPr>
-      <w:r>
-        <w:rPr>
-          <w:rFonts w:cstheme="minorHAnsi"/>
-          <w:b/>
-          <w:sz w:val="21"/>
-          <w:szCs w:val="21"/>
-        </w:rPr>
-        <w:tab/>
-      </w:r>
-      <w:r>
-        <w:rPr>
-          <w:rFonts w:asciiTheme="majorHAnsi" w:hAnsiTheme="majorHAnsi" w:cstheme="minorHAnsi"/>
-          <w:sz w:val="21"/>
-          <w:szCs w:val="21"/>
-        </w:rPr>
-        <w:t xml:space="preserve">Also </w:t>
-      </w:r>
-      <w:r>
-        <w:rPr>
-          <w:rFonts w:asciiTheme="majorHAnsi" w:hAnsiTheme="majorHAnsi" w:cstheme="minorHAnsi"/>
-          <w:sz w:val="21"/>
-          <w:szCs w:val="21"/>
-        </w:rPr>
-        <w:t>developing</w:t>
-      </w:r>
-      <w:r>
-        <w:rPr>
-          <w:rFonts w:asciiTheme="majorHAnsi" w:hAnsiTheme="majorHAnsi" w:cstheme="minorHAnsi"/>
-          <w:sz w:val="21"/>
-          <w:szCs w:val="21"/>
-        </w:rPr>
-        <w:t xml:space="preserve"> a polyhedral simulation app for the Windows Phone environment</w:t>
-      </w:r>
-      <w:r>
-        <w:rPr>
-          <w:rFonts w:asciiTheme="majorHAnsi" w:hAnsiTheme="majorHAnsi" w:cstheme="minorHAnsi"/>
-          <w:sz w:val="21"/>
-          <w:szCs w:val="21"/>
-        </w:rPr>
-        <w:t>.</w:t>
-      </w:r>
-    </w:p>
-    <w:p>
-      <w:pPr>
-        <w:ind w:left="2160" w:hanging="2160"/>
-        <w:contextualSpacing/>
-        <w:rPr>
-          <w:rFonts w:asciiTheme="majorHAnsi" w:hAnsiTheme="majorHAnsi" w:cstheme="minorHAnsi"/>
-          <w:sz w:val="21"/>
-          <w:szCs w:val="21"/>
-        </w:rPr>
-      </w:pPr>
-      <w:r>
-        <w:rPr>
-          <w:rFonts w:asciiTheme="majorHAnsi" w:hAnsiTheme="majorHAnsi" w:cstheme="minorHAnsi"/>
-          <w:sz w:val="21"/>
-          <w:szCs w:val="21"/>
-        </w:rPr>
-        <w:tab/>
-      </w:r>
-      <w:r>
-        <w:rPr>
-          <w:rFonts w:asciiTheme="majorHAnsi" w:hAnsiTheme="majorHAnsi" w:cstheme="minorHAnsi"/>
-          <w:sz w:val="21"/>
-          <w:szCs w:val="21"/>
-        </w:rPr>
-        <w:t>Refining and e</w:t>
-      </w:r>
-      <w:r>
-        <w:rPr>
-          <w:rFonts w:asciiTheme="majorHAnsi" w:hAnsiTheme="majorHAnsi" w:cstheme="minorHAnsi"/>
-          <w:sz w:val="21"/>
-          <w:szCs w:val="21"/>
-        </w:rPr>
-        <w:t>xtending game design projects f</w:t>
-      </w:r>
-      <w:r>
-        <w:rPr>
-          <w:rFonts w:asciiTheme="majorHAnsi" w:hAnsiTheme="majorHAnsi" w:cstheme="minorHAnsi"/>
-          <w:sz w:val="21"/>
-          <w:szCs w:val="21"/>
-        </w:rPr>
-        <w:t>r</w:t>
-      </w:r>
-      <w:r>
-        <w:rPr>
-          <w:rFonts w:asciiTheme="majorHAnsi" w:hAnsiTheme="majorHAnsi" w:cstheme="minorHAnsi"/>
-          <w:sz w:val="21"/>
-          <w:szCs w:val="21"/>
-        </w:rPr>
-        <w:t>o</w:t>
-      </w:r>
-      <w:r>
-        <w:rPr>
-          <w:rFonts w:asciiTheme="majorHAnsi" w:hAnsiTheme="majorHAnsi" w:cstheme="minorHAnsi"/>
-          <w:sz w:val="21"/>
-          <w:szCs w:val="21"/>
-        </w:rPr>
-        <w:t>m classes</w:t>
-      </w:r>
-    </w:p>
-    <w:p>
-      <w:pPr>
-        <w:ind w:left="2160" w:hanging="2160"/>
-        <w:contextualSpacing/>
-        <w:rPr>
-          <w:rFonts w:asciiTheme="majorHAnsi" w:hAnsiTheme="majorHAnsi" w:cstheme="minorHAnsi"/>
-          <w:sz w:val="21"/>
-          <w:szCs w:val="21"/>
-        </w:rPr>
-      </w:pPr>
-      <w:r>
-        <w:rPr>
-          <w:rFonts w:asciiTheme="majorHAnsi" w:hAnsiTheme="majorHAnsi" w:cstheme="minorHAnsi"/>
-          <w:sz w:val="21"/>
-          <w:szCs w:val="21"/>
-        </w:rPr>
-        <w:tab/>
-      </w:r>
-      <w:r>
-        <w:rPr>
-          <w:rFonts w:asciiTheme="majorHAnsi" w:hAnsiTheme="majorHAnsi" w:cstheme="minorHAnsi"/>
-          <w:sz w:val="21"/>
-          <w:szCs w:val="21"/>
-        </w:rPr>
-        <w:tab/>
-        <w:t>-Notably “Food Fight” and “Purgatory”</w:t>
-      </w:r>
     </w:p>
     <w:p>
       <w:pPr>
@@ -2865,7 +2865,7 @@
 </file>
 
 <file path=customXml/itemProps1.xml><?xml version="1.0" encoding="utf-8"?>
-<ds:datastoreItem xmlns:ds="http://schemas.openxmlformats.org/officeDocument/2006/customXml" ds:itemID="{9948F6E5-0ADB-4076-9CD4-A05ACADB9FF4}">
+<ds:datastoreItem xmlns:ds="http://schemas.openxmlformats.org/officeDocument/2006/customXml" ds:itemID="{86A12EC0-F47E-49F5-A954-55A6A0E6846E}">
   <ds:schemaRefs>
     <ds:schemaRef ds:uri="http://schemas.openxmlformats.org/officeDocument/2006/bibliography"/>
   </ds:schemaRefs>

</xml_diff>